<commit_message>
Add core extensions and program.cs changes to build
</commit_message>
<xml_diff>
--- a/Documentation (Danish)/Fremgangsmåde - Refactor.docx
+++ b/Documentation (Danish)/Fremgangsmåde - Refactor.docx
@@ -288,6 +288,1044 @@
       <w:tr>
         <w:trPr>
           <w:cnfStyle w:val="000000100000" w:firstRow="0" w:lastRow="0" w:firstColumn="0" w:lastColumn="0" w:oddVBand="0" w:evenVBand="0" w:oddHBand="1" w:evenHBand="0" w:firstRowFirstColumn="0" w:firstRowLastColumn="0" w:lastRowFirstColumn="0" w:lastRowLastColumn="0"/>
+          <w:trHeight w:val="601"/>
+        </w:trPr>
+        <w:tc>
+          <w:tcPr>
+            <w:cnfStyle w:val="001000000000" w:firstRow="0" w:lastRow="0" w:firstColumn="1" w:lastColumn="0" w:oddVBand="0" w:evenVBand="0" w:oddHBand="0" w:evenHBand="0" w:firstRowFirstColumn="0" w:firstRowLastColumn="0" w:lastRowFirstColumn="0" w:lastRowLastColumn="0"/>
+            <w:tcW w:w="1852" w:type="dxa"/>
+          </w:tcPr>
+          <w:p>
+            <w:pPr>
+              <w:jc w:val="center"/>
+              <w:rPr>
+                <w:rFonts w:cs="ADLaM Display"/>
+                <w:lang w:val="da-DK"/>
+              </w:rPr>
+            </w:pPr>
+            <w:r>
+              <w:rPr>
+                <w:rFonts w:cs="ADLaM Display"/>
+                <w:lang w:val="da-DK"/>
+              </w:rPr>
+              <w:t>Udvidelse af Core</w:t>
+            </w:r>
+          </w:p>
+          <w:p>
+            <w:pPr>
+              <w:jc w:val="center"/>
+              <w:rPr>
+                <w:lang w:val="da-DK"/>
+              </w:rPr>
+            </w:pPr>
+            <w:r>
+              <w:rPr>
+                <w:rFonts w:cs="ADLaM Display"/>
+                <w:sz w:val="16"/>
+                <w:szCs w:val="16"/>
+                <w:lang w:val="da-DK"/>
+              </w:rPr>
+              <w:t>M</w:t>
+            </w:r>
+            <w:r>
+              <w:rPr>
+                <w:rFonts w:cs="ADLaM Display"/>
+                <w:sz w:val="16"/>
+                <w:szCs w:val="16"/>
+                <w:lang w:val="da-DK"/>
+              </w:rPr>
+              <w:t>ulti-</w:t>
+            </w:r>
+            <w:r>
+              <w:rPr>
+                <w:rFonts w:cs="ADLaM Display"/>
+                <w:sz w:val="16"/>
+                <w:szCs w:val="16"/>
+                <w:lang w:val="da-DK"/>
+              </w:rPr>
+              <w:t>P</w:t>
+            </w:r>
+            <w:r>
+              <w:rPr>
+                <w:rFonts w:cs="ADLaM Display"/>
+                <w:sz w:val="16"/>
+                <w:szCs w:val="16"/>
+                <w:lang w:val="da-DK"/>
+              </w:rPr>
+              <w:t xml:space="preserve">layer, </w:t>
+            </w:r>
+            <w:r>
+              <w:rPr>
+                <w:rFonts w:cs="ADLaM Display"/>
+                <w:sz w:val="16"/>
+                <w:szCs w:val="16"/>
+                <w:lang w:val="da-DK"/>
+              </w:rPr>
+              <w:t>B</w:t>
+            </w:r>
+            <w:r>
+              <w:rPr>
+                <w:rFonts w:cs="ADLaM Display"/>
+                <w:sz w:val="16"/>
+                <w:szCs w:val="16"/>
+                <w:lang w:val="da-DK"/>
+              </w:rPr>
+              <w:t xml:space="preserve">etting, </w:t>
+            </w:r>
+            <w:r>
+              <w:rPr>
+                <w:rFonts w:cs="ADLaM Display"/>
+                <w:sz w:val="16"/>
+                <w:szCs w:val="16"/>
+                <w:lang w:val="da-DK"/>
+              </w:rPr>
+              <w:t>S</w:t>
+            </w:r>
+            <w:r>
+              <w:rPr>
+                <w:rFonts w:cs="ADLaM Display"/>
+                <w:sz w:val="16"/>
+                <w:szCs w:val="16"/>
+                <w:lang w:val="da-DK"/>
+              </w:rPr>
+              <w:t>ettlement</w:t>
+            </w:r>
+            <w:r>
+              <w:rPr>
+                <w:rFonts w:cs="ADLaM Display"/>
+                <w:sz w:val="16"/>
+                <w:szCs w:val="16"/>
+                <w:lang w:val="da-DK"/>
+              </w:rPr>
+              <w:t xml:space="preserve"> og</w:t>
+            </w:r>
+            <w:r>
+              <w:rPr>
+                <w:rFonts w:cs="ADLaM Display"/>
+                <w:sz w:val="16"/>
+                <w:szCs w:val="16"/>
+                <w:lang w:val="da-DK"/>
+              </w:rPr>
+              <w:t xml:space="preserve"> </w:t>
+            </w:r>
+            <w:r>
+              <w:rPr>
+                <w:rFonts w:cs="ADLaM Display"/>
+                <w:sz w:val="16"/>
+                <w:szCs w:val="16"/>
+                <w:lang w:val="da-DK"/>
+              </w:rPr>
+              <w:t>G</w:t>
+            </w:r>
+            <w:r>
+              <w:rPr>
+                <w:rFonts w:cs="ADLaM Display"/>
+                <w:sz w:val="16"/>
+                <w:szCs w:val="16"/>
+                <w:lang w:val="da-DK"/>
+              </w:rPr>
+              <w:t xml:space="preserve">ame </w:t>
+            </w:r>
+            <w:r>
+              <w:rPr>
+                <w:rFonts w:cs="ADLaM Display"/>
+                <w:sz w:val="16"/>
+                <w:szCs w:val="16"/>
+                <w:lang w:val="da-DK"/>
+              </w:rPr>
+              <w:t>F</w:t>
+            </w:r>
+            <w:r>
+              <w:rPr>
+                <w:rFonts w:cs="ADLaM Display"/>
+                <w:sz w:val="16"/>
+                <w:szCs w:val="16"/>
+                <w:lang w:val="da-DK"/>
+              </w:rPr>
+              <w:t>low</w:t>
+            </w:r>
+          </w:p>
+        </w:tc>
+        <w:tc>
+          <w:tcPr>
+            <w:tcW w:w="7821" w:type="dxa"/>
+          </w:tcPr>
+          <w:p>
+            <w:pPr>
+              <w:jc w:val="center"/>
+              <w:cnfStyle w:val="000000100000" w:firstRow="0" w:lastRow="0" w:firstColumn="0" w:lastColumn="0" w:oddVBand="0" w:evenVBand="0" w:oddHBand="1" w:evenHBand="0" w:firstRowFirstColumn="0" w:firstRowLastColumn="0" w:lastRowFirstColumn="0" w:lastRowLastColumn="0"/>
+              <w:rPr>
+                <w:b/>
+                <w:bCs/>
+                <w:lang w:val="da-DK"/>
+              </w:rPr>
+            </w:pPr>
+            <w:r>
+              <w:rPr>
+                <w:b/>
+                <w:bCs/>
+                <w:lang w:val="da-DK"/>
+              </w:rPr>
+              <w:t xml:space="preserve">Refactoren er implementeret ved at udvide Core-laget med nye domæneobjekter og en opdateret GameEngine, så spillet kan afvikles med flere spillere mod dealer. </w:t>
+            </w:r>
+          </w:p>
+          <w:p>
+            <w:pPr>
+              <w:jc w:val="center"/>
+              <w:cnfStyle w:val="000000100000" w:firstRow="0" w:lastRow="0" w:firstColumn="0" w:lastColumn="0" w:oddVBand="0" w:evenVBand="0" w:oddHBand="1" w:evenHBand="0" w:firstRowFirstColumn="0" w:firstRowLastColumn="0" w:lastRowFirstColumn="0" w:lastRowLastColumn="0"/>
+              <w:rPr>
+                <w:b/>
+                <w:bCs/>
+                <w:lang w:val="da-DK"/>
+              </w:rPr>
+            </w:pPr>
+            <w:r>
+              <w:rPr>
+                <w:b/>
+                <w:bCs/>
+                <w:lang w:val="da-DK"/>
+              </w:rPr>
+              <w:t>Den oprindelige struktur (Core, CLI og Tests som separate projekter) er bevaret, og ændringerne er lavet på en separat Git-branch (refactor), så V1 på main kan sammenlignes direkte.</w:t>
+            </w:r>
+          </w:p>
+        </w:tc>
+      </w:tr>
+      <w:tr>
+        <w:trPr>
+          <w:trHeight w:val="601"/>
+        </w:trPr>
+        <w:tc>
+          <w:tcPr>
+            <w:cnfStyle w:val="001000000000" w:firstRow="0" w:lastRow="0" w:firstColumn="1" w:lastColumn="0" w:oddVBand="0" w:evenVBand="0" w:oddHBand="0" w:evenHBand="0" w:firstRowFirstColumn="0" w:firstRowLastColumn="0" w:lastRowFirstColumn="0" w:lastRowLastColumn="0"/>
+            <w:tcW w:w="1852" w:type="dxa"/>
+          </w:tcPr>
+          <w:p>
+            <w:pPr>
+              <w:jc w:val="center"/>
+              <w:rPr>
+                <w:rFonts w:cs="ADLaM Display"/>
+                <w:b w:val="0"/>
+                <w:bCs w:val="0"/>
+                <w:lang w:val="da-DK"/>
+              </w:rPr>
+            </w:pPr>
+            <w:r>
+              <w:rPr>
+                <w:rFonts w:cs="ADLaM Display"/>
+                <w:lang w:val="da-DK"/>
+              </w:rPr>
+              <w:t>Nye mapper og filer</w:t>
+            </w:r>
+            <w:r>
+              <w:rPr>
+                <w:rFonts w:cs="ADLaM Display"/>
+                <w:lang w:val="da-DK"/>
+              </w:rPr>
+              <w:t xml:space="preserve"> </w:t>
+            </w:r>
+          </w:p>
+          <w:p>
+            <w:pPr>
+              <w:jc w:val="center"/>
+              <w:rPr>
+                <w:rFonts w:cs="ADLaM Display"/>
+                <w:lang w:val="da-DK"/>
+              </w:rPr>
+            </w:pPr>
+            <w:r>
+              <w:rPr>
+                <w:rFonts w:cs="ADLaM Display"/>
+                <w:sz w:val="18"/>
+                <w:szCs w:val="18"/>
+                <w:lang w:val="da-DK"/>
+              </w:rPr>
+              <w:t>Blackjack.Core</w:t>
+            </w:r>
+          </w:p>
+        </w:tc>
+        <w:tc>
+          <w:tcPr>
+            <w:tcW w:w="7821" w:type="dxa"/>
+          </w:tcPr>
+          <w:p>
+            <w:pPr>
+              <w:jc w:val="center"/>
+              <w:cnfStyle w:val="000000000000" w:firstRow="0" w:lastRow="0" w:firstColumn="0" w:lastColumn="0" w:oddVBand="0" w:evenVBand="0" w:oddHBand="0" w:evenHBand="0" w:firstRowFirstColumn="0" w:firstRowLastColumn="0" w:lastRowFirstColumn="0" w:lastRowLastColumn="0"/>
+              <w:rPr>
+                <w:b/>
+                <w:bCs/>
+                <w:lang w:val="da-DK"/>
+              </w:rPr>
+            </w:pPr>
+            <w:r>
+              <w:rPr>
+                <w:b/>
+                <w:bCs/>
+                <w:lang w:val="da-DK"/>
+              </w:rPr>
+              <w:t>Der er oprettet nye folders i Core for at adskille ansvar og holde koden skalerbar:</w:t>
+            </w:r>
+          </w:p>
+          <w:p>
+            <w:pPr>
+              <w:ind w:left="720"/>
+              <w:cnfStyle w:val="000000000000" w:firstRow="0" w:lastRow="0" w:firstColumn="0" w:lastColumn="0" w:oddVBand="0" w:evenVBand="0" w:oddHBand="0" w:evenHBand="0" w:firstRowFirstColumn="0" w:firstRowLastColumn="0" w:lastRowFirstColumn="0" w:lastRowLastColumn="0"/>
+              <w:rPr>
+                <w:b/>
+                <w:bCs/>
+                <w:lang w:val="da-DK"/>
+              </w:rPr>
+            </w:pPr>
+            <w:r>
+              <w:rPr>
+                <w:b/>
+                <w:bCs/>
+                <w:lang w:val="da-DK"/>
+              </w:rPr>
+              <w:t>Betting: indeholder økonomiobjekter til betting og bankroll.</w:t>
+            </w:r>
+          </w:p>
+          <w:p>
+            <w:pPr>
+              <w:ind w:left="720"/>
+              <w:cnfStyle w:val="000000000000" w:firstRow="0" w:lastRow="0" w:firstColumn="0" w:lastColumn="0" w:oddVBand="0" w:evenVBand="0" w:oddHBand="0" w:evenHBand="0" w:firstRowFirstColumn="0" w:firstRowLastColumn="0" w:lastRowFirstColumn="0" w:lastRowLastColumn="0"/>
+              <w:rPr>
+                <w:b/>
+                <w:bCs/>
+                <w:lang w:val="da-DK"/>
+              </w:rPr>
+            </w:pPr>
+            <w:r>
+              <w:rPr>
+                <w:b/>
+                <w:bCs/>
+                <w:lang w:val="da-DK"/>
+              </w:rPr>
+              <w:t>Players: indeholder spiller-objekter og strategi til beslutningslogik.</w:t>
+            </w:r>
+          </w:p>
+          <w:p>
+            <w:pPr>
+              <w:ind w:left="720"/>
+              <w:cnfStyle w:val="000000000000" w:firstRow="0" w:lastRow="0" w:firstColumn="0" w:lastColumn="0" w:oddVBand="0" w:evenVBand="0" w:oddHBand="0" w:evenHBand="0" w:firstRowFirstColumn="0" w:firstRowLastColumn="0" w:lastRowFirstColumn="0" w:lastRowLastColumn="0"/>
+              <w:rPr>
+                <w:b/>
+                <w:bCs/>
+                <w:lang w:val="da-DK"/>
+              </w:rPr>
+            </w:pPr>
+            <w:r>
+              <w:rPr>
+                <w:b/>
+                <w:bCs/>
+                <w:lang w:val="da-DK"/>
+              </w:rPr>
+              <w:t>Abstractions: udvidet med interfaces til strategi og payout-beregning.</w:t>
+            </w:r>
+          </w:p>
+          <w:p>
+            <w:pPr>
+              <w:ind w:left="720"/>
+              <w:cnfStyle w:val="000000000000" w:firstRow="0" w:lastRow="0" w:firstColumn="0" w:lastColumn="0" w:oddVBand="0" w:evenVBand="0" w:oddHBand="0" w:evenHBand="0" w:firstRowFirstColumn="0" w:firstRowLastColumn="0" w:lastRowFirstColumn="0" w:lastRowLastColumn="0"/>
+              <w:rPr>
+                <w:b/>
+                <w:bCs/>
+                <w:lang w:val="da-DK"/>
+              </w:rPr>
+            </w:pPr>
+            <w:r>
+              <w:rPr>
+                <w:b/>
+                <w:bCs/>
+                <w:lang w:val="da-DK"/>
+              </w:rPr>
+              <w:t>Game: udvidet med beslutningsmodeller og en refactored GameEngine.</w:t>
+            </w:r>
+          </w:p>
+        </w:tc>
+      </w:tr>
+      <w:tr>
+        <w:trPr>
+          <w:cnfStyle w:val="000000100000" w:firstRow="0" w:lastRow="0" w:firstColumn="0" w:lastColumn="0" w:oddVBand="0" w:evenVBand="0" w:oddHBand="1" w:evenHBand="0" w:firstRowFirstColumn="0" w:firstRowLastColumn="0" w:lastRowFirstColumn="0" w:lastRowLastColumn="0"/>
+          <w:trHeight w:val="601"/>
+        </w:trPr>
+        <w:tc>
+          <w:tcPr>
+            <w:cnfStyle w:val="001000000000" w:firstRow="0" w:lastRow="0" w:firstColumn="1" w:lastColumn="0" w:oddVBand="0" w:evenVBand="0" w:oddHBand="0" w:evenHBand="0" w:firstRowFirstColumn="0" w:firstRowLastColumn="0" w:lastRowFirstColumn="0" w:lastRowLastColumn="0"/>
+            <w:tcW w:w="1852" w:type="dxa"/>
+          </w:tcPr>
+          <w:p>
+            <w:pPr>
+              <w:jc w:val="center"/>
+              <w:rPr>
+                <w:rFonts w:cs="ADLaM Display"/>
+                <w:b w:val="0"/>
+                <w:bCs w:val="0"/>
+              </w:rPr>
+            </w:pPr>
+            <w:r>
+              <w:rPr>
+                <w:rFonts w:cs="ADLaM Display"/>
+              </w:rPr>
+              <w:t xml:space="preserve">Domain-opdatering </w:t>
+            </w:r>
+          </w:p>
+          <w:p>
+            <w:pPr>
+              <w:jc w:val="center"/>
+              <w:rPr>
+                <w:rFonts w:cs="ADLaM Display"/>
+                <w:lang w:val="da-DK"/>
+              </w:rPr>
+            </w:pPr>
+            <w:r>
+              <w:rPr>
+                <w:rFonts w:cs="ADLaM Display"/>
+              </w:rPr>
+              <w:t>Hand</w:t>
+            </w:r>
+          </w:p>
+        </w:tc>
+        <w:tc>
+          <w:tcPr>
+            <w:tcW w:w="7821" w:type="dxa"/>
+          </w:tcPr>
+          <w:p>
+            <w:pPr>
+              <w:jc w:val="center"/>
+              <w:cnfStyle w:val="000000100000" w:firstRow="0" w:lastRow="0" w:firstColumn="0" w:lastColumn="0" w:oddVBand="0" w:evenVBand="0" w:oddHBand="1" w:evenHBand="0" w:firstRowFirstColumn="0" w:firstRowLastColumn="0" w:lastRowFirstColumn="0" w:lastRowLastColumn="0"/>
+              <w:rPr>
+                <w:b/>
+                <w:bCs/>
+                <w:lang w:val="da-DK"/>
+              </w:rPr>
+            </w:pPr>
+            <w:r>
+              <w:rPr>
+                <w:b/>
+                <w:bCs/>
+                <w:lang w:val="da-DK"/>
+              </w:rPr>
+              <w:t xml:space="preserve">For at kunne genbruge samme engine og spillerobjekter på tværs af runder er Hand udvidet med Clear(), så en hånd kan nulstilles uden at oprette nye instanser. </w:t>
+            </w:r>
+          </w:p>
+          <w:p>
+            <w:pPr>
+              <w:jc w:val="center"/>
+              <w:cnfStyle w:val="000000100000" w:firstRow="0" w:lastRow="0" w:firstColumn="0" w:lastColumn="0" w:oddVBand="0" w:evenVBand="0" w:oddHBand="1" w:evenHBand="0" w:firstRowFirstColumn="0" w:firstRowLastColumn="0" w:lastRowFirstColumn="0" w:lastRowLastColumn="0"/>
+              <w:rPr>
+                <w:b/>
+                <w:bCs/>
+                <w:lang w:val="da-DK"/>
+              </w:rPr>
+            </w:pPr>
+            <w:r>
+              <w:rPr>
+                <w:b/>
+                <w:bCs/>
+                <w:lang w:val="da-DK"/>
+              </w:rPr>
+              <w:t xml:space="preserve">Derudover eksponeres kort som IReadOnlyList&lt;Card&gt; via Cards-property, så andre dele af koden kan læse hånden uden at kunne ændre den direkte. </w:t>
+            </w:r>
+          </w:p>
+          <w:p>
+            <w:pPr>
+              <w:jc w:val="center"/>
+              <w:cnfStyle w:val="000000100000" w:firstRow="0" w:lastRow="0" w:firstColumn="0" w:lastColumn="0" w:oddVBand="0" w:evenVBand="0" w:oddHBand="1" w:evenHBand="0" w:firstRowFirstColumn="0" w:firstRowLastColumn="0" w:lastRowFirstColumn="0" w:lastRowLastColumn="0"/>
+              <w:rPr>
+                <w:b/>
+                <w:bCs/>
+                <w:lang w:val="da-DK"/>
+              </w:rPr>
+            </w:pPr>
+            <w:r>
+              <w:rPr>
+                <w:b/>
+                <w:bCs/>
+                <w:lang w:val="da-DK"/>
+              </w:rPr>
+              <w:t>AddCard er opdateret med en guard clause for at sikre, at null ikke kan tilføjes.</w:t>
+            </w:r>
+          </w:p>
+          <w:p>
+            <w:pPr>
+              <w:jc w:val="center"/>
+              <w:cnfStyle w:val="000000100000" w:firstRow="0" w:lastRow="0" w:firstColumn="0" w:lastColumn="0" w:oddVBand="0" w:evenVBand="0" w:oddHBand="1" w:evenHBand="0" w:firstRowFirstColumn="0" w:firstRowLastColumn="0" w:lastRowFirstColumn="0" w:lastRowLastColumn="0"/>
+              <w:rPr>
+                <w:b/>
+                <w:bCs/>
+                <w:lang w:val="da-DK"/>
+              </w:rPr>
+            </w:pPr>
+          </w:p>
+        </w:tc>
+      </w:tr>
+      <w:tr>
+        <w:trPr>
+          <w:trHeight w:val="601"/>
+        </w:trPr>
+        <w:tc>
+          <w:tcPr>
+            <w:cnfStyle w:val="001000000000" w:firstRow="0" w:lastRow="0" w:firstColumn="1" w:lastColumn="0" w:oddVBand="0" w:evenVBand="0" w:oddHBand="0" w:evenHBand="0" w:firstRowFirstColumn="0" w:firstRowLastColumn="0" w:lastRowFirstColumn="0" w:lastRowLastColumn="0"/>
+            <w:tcW w:w="1852" w:type="dxa"/>
+          </w:tcPr>
+          <w:p>
+            <w:pPr>
+              <w:jc w:val="center"/>
+              <w:rPr>
+                <w:rFonts w:cs="ADLaM Display"/>
+                <w:b w:val="0"/>
+                <w:bCs w:val="0"/>
+                <w:lang w:val="da-DK"/>
+              </w:rPr>
+            </w:pPr>
+            <w:r>
+              <w:rPr>
+                <w:rFonts w:cs="ADLaM Display"/>
+                <w:lang w:val="da-DK"/>
+              </w:rPr>
+              <w:lastRenderedPageBreak/>
+              <w:t>Betting</w:t>
+            </w:r>
+          </w:p>
+          <w:p>
+            <w:pPr>
+              <w:jc w:val="center"/>
+              <w:rPr>
+                <w:rFonts w:cs="ADLaM Display"/>
+                <w:lang w:val="da-DK"/>
+              </w:rPr>
+            </w:pPr>
+            <w:r>
+              <w:rPr>
+                <w:rFonts w:cs="ADLaM Display"/>
+                <w:lang w:val="da-DK"/>
+              </w:rPr>
+              <w:t xml:space="preserve"> Bankroll, Bet og payout-beregning</w:t>
+            </w:r>
+          </w:p>
+        </w:tc>
+        <w:tc>
+          <w:tcPr>
+            <w:tcW w:w="7821" w:type="dxa"/>
+          </w:tcPr>
+          <w:p>
+            <w:pPr>
+              <w:jc w:val="center"/>
+              <w:cnfStyle w:val="000000000000" w:firstRow="0" w:lastRow="0" w:firstColumn="0" w:lastColumn="0" w:oddVBand="0" w:evenVBand="0" w:oddHBand="0" w:evenHBand="0" w:firstRowFirstColumn="0" w:firstRowLastColumn="0" w:lastRowFirstColumn="0" w:lastRowLastColumn="0"/>
+              <w:rPr>
+                <w:b/>
+                <w:bCs/>
+                <w:lang w:val="da-DK"/>
+              </w:rPr>
+            </w:pPr>
+            <w:r>
+              <w:rPr>
+                <w:b/>
+                <w:bCs/>
+                <w:lang w:val="da-DK"/>
+              </w:rPr>
+              <w:t>Der er implementeret en økonomimodel bestående af:</w:t>
+            </w:r>
+          </w:p>
+          <w:p>
+            <w:pPr>
+              <w:ind w:left="720"/>
+              <w:cnfStyle w:val="000000000000" w:firstRow="0" w:lastRow="0" w:firstColumn="0" w:lastColumn="0" w:oddVBand="0" w:evenVBand="0" w:oddHBand="0" w:evenHBand="0" w:firstRowFirstColumn="0" w:firstRowLastColumn="0" w:lastRowFirstColumn="0" w:lastRowLastColumn="0"/>
+              <w:rPr>
+                <w:b/>
+                <w:bCs/>
+                <w:lang w:val="da-DK"/>
+              </w:rPr>
+            </w:pPr>
+            <w:r>
+              <w:rPr>
+                <w:b/>
+                <w:bCs/>
+                <w:lang w:val="da-DK"/>
+              </w:rPr>
+              <w:t>Bet: et value object som validerer at et bet er positivt.</w:t>
+            </w:r>
+          </w:p>
+          <w:p>
+            <w:pPr>
+              <w:ind w:left="720"/>
+              <w:cnfStyle w:val="000000000000" w:firstRow="0" w:lastRow="0" w:firstColumn="0" w:lastColumn="0" w:oddVBand="0" w:evenVBand="0" w:oddHBand="0" w:evenHBand="0" w:firstRowFirstColumn="0" w:firstRowLastColumn="0" w:lastRowFirstColumn="0" w:lastRowLastColumn="0"/>
+              <w:rPr>
+                <w:b/>
+                <w:bCs/>
+                <w:lang w:val="da-DK"/>
+              </w:rPr>
+            </w:pPr>
+            <w:r>
+              <w:rPr>
+                <w:b/>
+                <w:bCs/>
+                <w:lang w:val="da-DK"/>
+              </w:rPr>
+              <w:t>Bankroll: holder spillerens saldo og indeholder validering for bet og saldoændringer.</w:t>
+            </w:r>
+          </w:p>
+          <w:p>
+            <w:pPr>
+              <w:ind w:left="720"/>
+              <w:cnfStyle w:val="000000000000" w:firstRow="0" w:lastRow="0" w:firstColumn="0" w:lastColumn="0" w:oddVBand="0" w:evenVBand="0" w:oddHBand="0" w:evenHBand="0" w:firstRowFirstColumn="0" w:firstRowLastColumn="0" w:lastRowFirstColumn="0" w:lastRowLastColumn="0"/>
+              <w:rPr>
+                <w:b/>
+                <w:bCs/>
+                <w:lang w:val="da-DK"/>
+              </w:rPr>
+            </w:pPr>
+            <w:r>
+              <w:rPr>
+                <w:b/>
+                <w:bCs/>
+                <w:lang w:val="da-DK"/>
+              </w:rPr>
+              <w:t>StandardPayoutCalculator: en separat service der beregner nettoændring i bankroll ud fra rundens resultat (PlayerWin, DealerWin, Push) og om spilleren har doubled down.</w:t>
+            </w:r>
+          </w:p>
+          <w:p>
+            <w:pPr>
+              <w:jc w:val="center"/>
+              <w:cnfStyle w:val="000000000000" w:firstRow="0" w:lastRow="0" w:firstColumn="0" w:lastColumn="0" w:oddVBand="0" w:evenVBand="0" w:oddHBand="0" w:evenHBand="0" w:firstRowFirstColumn="0" w:firstRowLastColumn="0" w:lastRowFirstColumn="0" w:lastRowLastColumn="0"/>
+              <w:rPr>
+                <w:b/>
+                <w:bCs/>
+                <w:lang w:val="da-DK"/>
+              </w:rPr>
+            </w:pPr>
+            <w:r>
+              <w:rPr>
+                <w:b/>
+                <w:bCs/>
+                <w:lang w:val="da-DK"/>
+              </w:rPr>
+              <w:t>Payout er lagt i en separat klasse for at holde GameEngine fokuseret på spilflow frem for økonomiregler.</w:t>
+            </w:r>
+          </w:p>
+          <w:p>
+            <w:pPr>
+              <w:jc w:val="center"/>
+              <w:cnfStyle w:val="000000000000" w:firstRow="0" w:lastRow="0" w:firstColumn="0" w:lastColumn="0" w:oddVBand="0" w:evenVBand="0" w:oddHBand="0" w:evenHBand="0" w:firstRowFirstColumn="0" w:firstRowLastColumn="0" w:lastRowFirstColumn="0" w:lastRowLastColumn="0"/>
+              <w:rPr>
+                <w:b/>
+                <w:bCs/>
+                <w:lang w:val="da-DK"/>
+              </w:rPr>
+            </w:pPr>
+          </w:p>
+        </w:tc>
+      </w:tr>
+      <w:tr>
+        <w:trPr>
+          <w:cnfStyle w:val="000000100000" w:firstRow="0" w:lastRow="0" w:firstColumn="0" w:lastColumn="0" w:oddVBand="0" w:evenVBand="0" w:oddHBand="1" w:evenHBand="0" w:firstRowFirstColumn="0" w:firstRowLastColumn="0" w:lastRowFirstColumn="0" w:lastRowLastColumn="0"/>
+          <w:trHeight w:val="601"/>
+        </w:trPr>
+        <w:tc>
+          <w:tcPr>
+            <w:cnfStyle w:val="001000000000" w:firstRow="0" w:lastRow="0" w:firstColumn="1" w:lastColumn="0" w:oddVBand="0" w:evenVBand="0" w:oddHBand="0" w:evenHBand="0" w:firstRowFirstColumn="0" w:firstRowLastColumn="0" w:lastRowFirstColumn="0" w:lastRowLastColumn="0"/>
+            <w:tcW w:w="1852" w:type="dxa"/>
+          </w:tcPr>
+          <w:p>
+            <w:pPr>
+              <w:jc w:val="center"/>
+              <w:rPr>
+                <w:rFonts w:cs="ADLaM Display"/>
+                <w:b w:val="0"/>
+                <w:bCs w:val="0"/>
+              </w:rPr>
+            </w:pPr>
+            <w:r>
+              <w:rPr>
+                <w:rFonts w:cs="ADLaM Display"/>
+              </w:rPr>
+              <w:t xml:space="preserve">Players </w:t>
+            </w:r>
+          </w:p>
+          <w:p>
+            <w:pPr>
+              <w:jc w:val="center"/>
+              <w:rPr>
+                <w:rFonts w:cs="ADLaM Display"/>
+              </w:rPr>
+            </w:pPr>
+            <w:r>
+              <w:rPr>
+                <w:rFonts w:cs="ADLaM Display"/>
+              </w:rPr>
+              <w:t>Player og hand-state</w:t>
+            </w:r>
+          </w:p>
+        </w:tc>
+        <w:tc>
+          <w:tcPr>
+            <w:tcW w:w="7821" w:type="dxa"/>
+          </w:tcPr>
+          <w:p>
+            <w:pPr>
+              <w:jc w:val="center"/>
+              <w:cnfStyle w:val="000000100000" w:firstRow="0" w:lastRow="0" w:firstColumn="0" w:lastColumn="0" w:oddVBand="0" w:evenVBand="0" w:oddHBand="1" w:evenHBand="0" w:firstRowFirstColumn="0" w:firstRowLastColumn="0" w:lastRowFirstColumn="0" w:lastRowLastColumn="0"/>
+              <w:rPr>
+                <w:b/>
+                <w:bCs/>
+                <w:lang w:val="da-DK"/>
+              </w:rPr>
+            </w:pPr>
+            <w:r>
+              <w:rPr>
+                <w:b/>
+                <w:bCs/>
+                <w:lang w:val="da-DK"/>
+              </w:rPr>
+              <w:t xml:space="preserve">Der er introduceret et Player-objekt, som samler spillerens navn, bankroll, aktuelt bet, hånd og strategi. </w:t>
+            </w:r>
+          </w:p>
+          <w:p>
+            <w:pPr>
+              <w:jc w:val="center"/>
+              <w:cnfStyle w:val="000000100000" w:firstRow="0" w:lastRow="0" w:firstColumn="0" w:lastColumn="0" w:oddVBand="0" w:evenVBand="0" w:oddHBand="1" w:evenHBand="0" w:firstRowFirstColumn="0" w:firstRowLastColumn="0" w:lastRowFirstColumn="0" w:lastRowLastColumn="0"/>
+              <w:rPr>
+                <w:b/>
+                <w:bCs/>
+                <w:lang w:val="da-DK"/>
+              </w:rPr>
+            </w:pPr>
+            <w:r>
+              <w:rPr>
+                <w:b/>
+                <w:bCs/>
+                <w:lang w:val="da-DK"/>
+              </w:rPr>
+              <w:t xml:space="preserve">For at støtte avancerede handlinger som double down er der tilføjet PlayerHandState, som holder flags for spillerens hånd (fx om der er doubled down). </w:t>
+            </w:r>
+          </w:p>
+          <w:p>
+            <w:pPr>
+              <w:jc w:val="center"/>
+              <w:cnfStyle w:val="000000100000" w:firstRow="0" w:lastRow="0" w:firstColumn="0" w:lastColumn="0" w:oddVBand="0" w:evenVBand="0" w:oddHBand="1" w:evenHBand="0" w:firstRowFirstColumn="0" w:firstRowLastColumn="0" w:lastRowFirstColumn="0" w:lastRowLastColumn="0"/>
+              <w:rPr>
+                <w:b/>
+                <w:bCs/>
+                <w:lang w:val="da-DK"/>
+              </w:rPr>
+            </w:pPr>
+            <w:r>
+              <w:rPr>
+                <w:b/>
+                <w:bCs/>
+                <w:lang w:val="da-DK"/>
+              </w:rPr>
+              <w:t>Spilleren kan resettes mellem runder via ResetForNewRound(), som nulstiller bet, hånd og state.</w:t>
+            </w:r>
+          </w:p>
+        </w:tc>
+      </w:tr>
+      <w:tr>
+        <w:trPr>
+          <w:trHeight w:val="601"/>
+        </w:trPr>
+        <w:tc>
+          <w:tcPr>
+            <w:cnfStyle w:val="001000000000" w:firstRow="0" w:lastRow="0" w:firstColumn="1" w:lastColumn="0" w:oddVBand="0" w:evenVBand="0" w:oddHBand="0" w:evenHBand="0" w:firstRowFirstColumn="0" w:firstRowLastColumn="0" w:lastRowFirstColumn="0" w:lastRowLastColumn="0"/>
+            <w:tcW w:w="1852" w:type="dxa"/>
+          </w:tcPr>
+          <w:p>
+            <w:pPr>
+              <w:jc w:val="center"/>
+              <w:rPr>
+                <w:rFonts w:cs="ADLaM Display"/>
+                <w:lang w:val="da-DK"/>
+              </w:rPr>
+            </w:pPr>
+            <w:r>
+              <w:rPr>
+                <w:rFonts w:cs="ADLaM Display"/>
+              </w:rPr>
+              <w:t>Beslutningsflow via strategi-interface</w:t>
+            </w:r>
+          </w:p>
+        </w:tc>
+        <w:tc>
+          <w:tcPr>
+            <w:tcW w:w="7821" w:type="dxa"/>
+          </w:tcPr>
+          <w:p>
+            <w:pPr>
+              <w:jc w:val="center"/>
+              <w:cnfStyle w:val="000000000000" w:firstRow="0" w:lastRow="0" w:firstColumn="0" w:lastColumn="0" w:oddVBand="0" w:evenVBand="0" w:oddHBand="0" w:evenHBand="0" w:firstRowFirstColumn="0" w:firstRowLastColumn="0" w:lastRowFirstColumn="0" w:lastRowLastColumn="0"/>
+              <w:rPr>
+                <w:b/>
+                <w:bCs/>
+                <w:lang w:val="da-DK"/>
+              </w:rPr>
+            </w:pPr>
+            <w:r>
+              <w:rPr>
+                <w:b/>
+                <w:bCs/>
+                <w:lang w:val="da-DK"/>
+              </w:rPr>
+              <w:t xml:space="preserve">For at undgå UI-afhængigheder i Core er der introduceret et strategi-interface (IPlayerStrategy), som GameEngine bruger til at få en beslutning (Hit/Stand/DoubleDown). </w:t>
+            </w:r>
+          </w:p>
+          <w:p>
+            <w:pPr>
+              <w:jc w:val="center"/>
+              <w:cnfStyle w:val="000000000000" w:firstRow="0" w:lastRow="0" w:firstColumn="0" w:lastColumn="0" w:oddVBand="0" w:evenVBand="0" w:oddHBand="0" w:evenHBand="0" w:firstRowFirstColumn="0" w:firstRowLastColumn="0" w:lastRowFirstColumn="0" w:lastRowLastColumn="0"/>
+              <w:rPr>
+                <w:b/>
+                <w:bCs/>
+                <w:lang w:val="da-DK"/>
+              </w:rPr>
+            </w:pPr>
+            <w:r>
+              <w:rPr>
+                <w:b/>
+                <w:bCs/>
+                <w:lang w:val="da-DK"/>
+              </w:rPr>
+              <w:t xml:space="preserve">En simpel BasicBotStrategy er tilføjet som en deterministisk strategi (hit til 16, stand på 17+), så spilflowet kan afvikles uden konsolinput. </w:t>
+            </w:r>
+          </w:p>
+          <w:p>
+            <w:pPr>
+              <w:jc w:val="center"/>
+              <w:cnfStyle w:val="000000000000" w:firstRow="0" w:lastRow="0" w:firstColumn="0" w:lastColumn="0" w:oddVBand="0" w:evenVBand="0" w:oddHBand="0" w:evenHBand="0" w:firstRowFirstColumn="0" w:firstRowLastColumn="0" w:lastRowFirstColumn="0" w:lastRowLastColumn="0"/>
+              <w:rPr>
+                <w:b/>
+                <w:bCs/>
+                <w:lang w:val="da-DK"/>
+              </w:rPr>
+            </w:pPr>
+            <w:r>
+              <w:rPr>
+                <w:b/>
+                <w:bCs/>
+                <w:lang w:val="da-DK"/>
+              </w:rPr>
+              <w:t>Strategimønstret gør det muligt at udskifte beslutningslogik senere uden at ændre GameEngine.</w:t>
+            </w:r>
+          </w:p>
+        </w:tc>
+      </w:tr>
+      <w:tr>
+        <w:trPr>
+          <w:cnfStyle w:val="000000100000" w:firstRow="0" w:lastRow="0" w:firstColumn="0" w:lastColumn="0" w:oddVBand="0" w:evenVBand="0" w:oddHBand="1" w:evenHBand="0" w:firstRowFirstColumn="0" w:firstRowLastColumn="0" w:lastRowFirstColumn="0" w:lastRowLastColumn="0"/>
+          <w:trHeight w:val="601"/>
+        </w:trPr>
+        <w:tc>
+          <w:tcPr>
+            <w:cnfStyle w:val="001000000000" w:firstRow="0" w:lastRow="0" w:firstColumn="1" w:lastColumn="0" w:oddVBand="0" w:evenVBand="0" w:oddHBand="0" w:evenHBand="0" w:firstRowFirstColumn="0" w:firstRowLastColumn="0" w:lastRowFirstColumn="0" w:lastRowLastColumn="0"/>
+            <w:tcW w:w="1852" w:type="dxa"/>
+          </w:tcPr>
+          <w:p>
+            <w:pPr>
+              <w:jc w:val="center"/>
+              <w:rPr>
+                <w:rFonts w:cs="ADLaM Display"/>
+                <w:lang w:val="da-DK"/>
+              </w:rPr>
+            </w:pPr>
+            <w:r>
+              <w:rPr>
+                <w:rFonts w:cs="ADLaM Display"/>
+              </w:rPr>
+              <w:t>GameEngine refactor til multi-player og settlement</w:t>
+            </w:r>
+          </w:p>
+        </w:tc>
+        <w:tc>
+          <w:tcPr>
+            <w:tcW w:w="7821" w:type="dxa"/>
+          </w:tcPr>
+          <w:p>
+            <w:pPr>
+              <w:jc w:val="center"/>
+              <w:cnfStyle w:val="000000100000" w:firstRow="0" w:lastRow="0" w:firstColumn="0" w:lastColumn="0" w:oddVBand="0" w:evenVBand="0" w:oddHBand="1" w:evenHBand="0" w:firstRowFirstColumn="0" w:firstRowLastColumn="0" w:lastRowFirstColumn="0" w:lastRowLastColumn="0"/>
+              <w:rPr>
+                <w:b/>
+                <w:bCs/>
+                <w:lang w:val="da-DK"/>
+              </w:rPr>
+            </w:pPr>
+            <w:r>
+              <w:rPr>
+                <w:b/>
+                <w:bCs/>
+                <w:lang w:val="da-DK"/>
+              </w:rPr>
+              <w:t xml:space="preserve">GameEngine er refactored fra single-player til multi-player ved at erstatte en enkelt PlayerHand med en IReadOnlyList&lt;Player&gt;. </w:t>
+            </w:r>
+          </w:p>
+          <w:p>
+            <w:pPr>
+              <w:jc w:val="center"/>
+              <w:cnfStyle w:val="000000100000" w:firstRow="0" w:lastRow="0" w:firstColumn="0" w:lastColumn="0" w:oddVBand="0" w:evenVBand="0" w:oddHBand="1" w:evenHBand="0" w:firstRowFirstColumn="0" w:firstRowLastColumn="0" w:lastRowFirstColumn="0" w:lastRowLastColumn="0"/>
+              <w:rPr>
+                <w:b/>
+                <w:bCs/>
+                <w:lang w:val="da-DK"/>
+              </w:rPr>
+            </w:pPr>
+            <w:r>
+              <w:rPr>
+                <w:b/>
+                <w:bCs/>
+                <w:lang w:val="da-DK"/>
+              </w:rPr>
+              <w:t>Engine modtager nu IDeck, IPayoutCalculator og player-listen via constructor, så afhængigheder kan udskiftes i tests.</w:t>
+            </w:r>
+          </w:p>
+          <w:p>
+            <w:pPr>
+              <w:jc w:val="center"/>
+              <w:cnfStyle w:val="000000100000" w:firstRow="0" w:lastRow="0" w:firstColumn="0" w:lastColumn="0" w:oddVBand="0" w:evenVBand="0" w:oddHBand="1" w:evenHBand="0" w:firstRowFirstColumn="0" w:firstRowLastColumn="0" w:lastRowFirstColumn="0" w:lastRowLastColumn="0"/>
+              <w:rPr>
+                <w:b/>
+                <w:bCs/>
+                <w:lang w:val="da-DK"/>
+              </w:rPr>
+            </w:pPr>
+            <w:r>
+              <w:rPr>
+                <w:b/>
+                <w:bCs/>
+                <w:lang w:val="da-DK"/>
+              </w:rPr>
+              <w:t>Den nye rundeafvikling består af:</w:t>
+            </w:r>
+          </w:p>
+          <w:p>
+            <w:pPr>
+              <w:ind w:left="720"/>
+              <w:cnfStyle w:val="000000100000" w:firstRow="0" w:lastRow="0" w:firstColumn="0" w:lastColumn="0" w:oddVBand="0" w:evenVBand="0" w:oddHBand="1" w:evenHBand="0" w:firstRowFirstColumn="0" w:firstRowLastColumn="0" w:lastRowFirstColumn="0" w:lastRowLastColumn="0"/>
+              <w:rPr>
+                <w:b/>
+                <w:bCs/>
+                <w:lang w:val="da-DK"/>
+              </w:rPr>
+            </w:pPr>
+            <w:r>
+              <w:rPr>
+                <w:b/>
+                <w:bCs/>
+                <w:lang w:val="da-DK"/>
+              </w:rPr>
+              <w:t>StartRound(): nulstiller dealerens hånd, nulstiller spillerhænder og kræver at bet er sat før runden startes, hvorefter startdeal udføres.</w:t>
+            </w:r>
+          </w:p>
+          <w:p>
+            <w:pPr>
+              <w:ind w:left="720"/>
+              <w:cnfStyle w:val="000000100000" w:firstRow="0" w:lastRow="0" w:firstColumn="0" w:lastColumn="0" w:oddVBand="0" w:evenVBand="0" w:oddHBand="1" w:evenHBand="0" w:firstRowFirstColumn="0" w:firstRowLastColumn="0" w:lastRowFirstColumn="0" w:lastRowLastColumn="0"/>
+              <w:rPr>
+                <w:b/>
+                <w:bCs/>
+                <w:lang w:val="da-DK"/>
+              </w:rPr>
+            </w:pPr>
+            <w:r>
+              <w:rPr>
+                <w:b/>
+                <w:bCs/>
+                <w:lang w:val="da-DK"/>
+              </w:rPr>
+              <w:t>PlayPlayers(): gennemgår spillerne én ad gangen og spørger deres strategi om beslutninger. Hit trækker et kort, Stand afslutter turen, og DoubleDown giver ét kort og markerer doubled down i state.</w:t>
+            </w:r>
+          </w:p>
+          <w:p>
+            <w:pPr>
+              <w:ind w:left="720"/>
+              <w:cnfStyle w:val="000000100000" w:firstRow="0" w:lastRow="0" w:firstColumn="0" w:lastColumn="0" w:oddVBand="0" w:evenVBand="0" w:oddHBand="1" w:evenHBand="0" w:firstRowFirstColumn="0" w:firstRowLastColumn="0" w:lastRowFirstColumn="0" w:lastRowLastColumn="0"/>
+              <w:rPr>
+                <w:b/>
+                <w:bCs/>
+                <w:lang w:val="da-DK"/>
+              </w:rPr>
+            </w:pPr>
+            <w:r>
+              <w:rPr>
+                <w:b/>
+                <w:bCs/>
+                <w:lang w:val="da-DK"/>
+              </w:rPr>
+              <w:lastRenderedPageBreak/>
+              <w:t>DealerPlay(): dealeren trækker indtil minimum 17.</w:t>
+            </w:r>
+          </w:p>
+          <w:p>
+            <w:pPr>
+              <w:ind w:left="720"/>
+              <w:cnfStyle w:val="000000100000" w:firstRow="0" w:lastRow="0" w:firstColumn="0" w:lastColumn="0" w:oddVBand="0" w:evenVBand="0" w:oddHBand="1" w:evenHBand="0" w:firstRowFirstColumn="0" w:firstRowLastColumn="0" w:lastRowFirstColumn="0" w:lastRowLastColumn="0"/>
+              <w:rPr>
+                <w:b/>
+                <w:bCs/>
+                <w:lang w:val="da-DK"/>
+              </w:rPr>
+            </w:pPr>
+            <w:r>
+              <w:rPr>
+                <w:b/>
+                <w:bCs/>
+                <w:lang w:val="da-DK"/>
+              </w:rPr>
+              <w:t>ResolveResults(): beregner resultat pr. spiller mod dealer (win/lose/push).</w:t>
+            </w:r>
+          </w:p>
+          <w:p>
+            <w:pPr>
+              <w:ind w:left="720"/>
+              <w:cnfStyle w:val="000000100000" w:firstRow="0" w:lastRow="0" w:firstColumn="0" w:lastColumn="0" w:oddVBand="0" w:evenVBand="0" w:oddHBand="1" w:evenHBand="0" w:firstRowFirstColumn="0" w:firstRowLastColumn="0" w:lastRowFirstColumn="0" w:lastRowLastColumn="0"/>
+              <w:rPr>
+                <w:b/>
+                <w:bCs/>
+                <w:lang w:val="da-DK"/>
+              </w:rPr>
+            </w:pPr>
+            <w:r>
+              <w:rPr>
+                <w:b/>
+                <w:bCs/>
+                <w:lang w:val="da-DK"/>
+              </w:rPr>
+              <w:t>ApplyPayouts(): opdaterer bankroll pr. spiller baseret på resultat og payout-regler.</w:t>
+            </w:r>
+          </w:p>
+          <w:p>
+            <w:pPr>
+              <w:jc w:val="center"/>
+              <w:cnfStyle w:val="000000100000" w:firstRow="0" w:lastRow="0" w:firstColumn="0" w:lastColumn="0" w:oddVBand="0" w:evenVBand="0" w:oddHBand="1" w:evenHBand="0" w:firstRowFirstColumn="0" w:firstRowLastColumn="0" w:lastRowFirstColumn="0" w:lastRowLastColumn="0"/>
+              <w:rPr>
+                <w:b/>
+                <w:bCs/>
+                <w:lang w:val="da-DK"/>
+              </w:rPr>
+            </w:pPr>
+            <w:r>
+              <w:rPr>
+                <w:b/>
+                <w:bCs/>
+                <w:lang w:val="da-DK"/>
+              </w:rPr>
+              <w:t>På den måde er spilflow, resultatberegning og settlement samlet i Core, mens input og visning stadig kan ligge i UI-laget.</w:t>
+            </w:r>
+          </w:p>
+          <w:p>
+            <w:pPr>
+              <w:jc w:val="center"/>
+              <w:cnfStyle w:val="000000100000" w:firstRow="0" w:lastRow="0" w:firstColumn="0" w:lastColumn="0" w:oddVBand="0" w:evenVBand="0" w:oddHBand="1" w:evenHBand="0" w:firstRowFirstColumn="0" w:firstRowLastColumn="0" w:lastRowFirstColumn="0" w:lastRowLastColumn="0"/>
+              <w:rPr>
+                <w:b/>
+                <w:bCs/>
+                <w:lang w:val="da-DK"/>
+              </w:rPr>
+            </w:pPr>
+          </w:p>
+        </w:tc>
+      </w:tr>
+      <w:tr>
+        <w:trPr>
           <w:trHeight w:val="601"/>
         </w:trPr>
         <w:tc>
@@ -687,6 +1725,453 @@
     </w:lvl>
   </w:abstractNum>
   <w:abstractNum w:abstractNumId="1" w15:restartNumberingAfterBreak="0">
+    <w:nsid w:val="563A27D7"/>
+    <w:multiLevelType w:val="multilevel"/>
+    <w:tmpl w:val="5C906C22"/>
+    <w:lvl w:ilvl="0">
+      <w:start w:val="1"/>
+      <w:numFmt w:val="bullet"/>
+      <w:lvlText w:val=""/>
+      <w:lvlJc w:val="left"/>
+      <w:pPr>
+        <w:tabs>
+          <w:tab w:val="num" w:pos="720"/>
+        </w:tabs>
+        <w:ind w:left="720" w:hanging="360"/>
+      </w:pPr>
+      <w:rPr>
+        <w:rFonts w:ascii="Symbol" w:hAnsi="Symbol" w:hint="default"/>
+        <w:sz w:val="20"/>
+      </w:rPr>
+    </w:lvl>
+    <w:lvl w:ilvl="1" w:tentative="1">
+      <w:start w:val="1"/>
+      <w:numFmt w:val="bullet"/>
+      <w:lvlText w:val="o"/>
+      <w:lvlJc w:val="left"/>
+      <w:pPr>
+        <w:tabs>
+          <w:tab w:val="num" w:pos="1440"/>
+        </w:tabs>
+        <w:ind w:left="1440" w:hanging="360"/>
+      </w:pPr>
+      <w:rPr>
+        <w:rFonts w:ascii="Courier New" w:hAnsi="Courier New" w:hint="default"/>
+        <w:sz w:val="20"/>
+      </w:rPr>
+    </w:lvl>
+    <w:lvl w:ilvl="2" w:tentative="1">
+      <w:start w:val="1"/>
+      <w:numFmt w:val="bullet"/>
+      <w:lvlText w:val=""/>
+      <w:lvlJc w:val="left"/>
+      <w:pPr>
+        <w:tabs>
+          <w:tab w:val="num" w:pos="2160"/>
+        </w:tabs>
+        <w:ind w:left="2160" w:hanging="360"/>
+      </w:pPr>
+      <w:rPr>
+        <w:rFonts w:ascii="Wingdings" w:hAnsi="Wingdings" w:hint="default"/>
+        <w:sz w:val="20"/>
+      </w:rPr>
+    </w:lvl>
+    <w:lvl w:ilvl="3" w:tentative="1">
+      <w:start w:val="1"/>
+      <w:numFmt w:val="bullet"/>
+      <w:lvlText w:val=""/>
+      <w:lvlJc w:val="left"/>
+      <w:pPr>
+        <w:tabs>
+          <w:tab w:val="num" w:pos="2880"/>
+        </w:tabs>
+        <w:ind w:left="2880" w:hanging="360"/>
+      </w:pPr>
+      <w:rPr>
+        <w:rFonts w:ascii="Wingdings" w:hAnsi="Wingdings" w:hint="default"/>
+        <w:sz w:val="20"/>
+      </w:rPr>
+    </w:lvl>
+    <w:lvl w:ilvl="4" w:tentative="1">
+      <w:start w:val="1"/>
+      <w:numFmt w:val="bullet"/>
+      <w:lvlText w:val=""/>
+      <w:lvlJc w:val="left"/>
+      <w:pPr>
+        <w:tabs>
+          <w:tab w:val="num" w:pos="3600"/>
+        </w:tabs>
+        <w:ind w:left="3600" w:hanging="360"/>
+      </w:pPr>
+      <w:rPr>
+        <w:rFonts w:ascii="Wingdings" w:hAnsi="Wingdings" w:hint="default"/>
+        <w:sz w:val="20"/>
+      </w:rPr>
+    </w:lvl>
+    <w:lvl w:ilvl="5" w:tentative="1">
+      <w:start w:val="1"/>
+      <w:numFmt w:val="bullet"/>
+      <w:lvlText w:val=""/>
+      <w:lvlJc w:val="left"/>
+      <w:pPr>
+        <w:tabs>
+          <w:tab w:val="num" w:pos="4320"/>
+        </w:tabs>
+        <w:ind w:left="4320" w:hanging="360"/>
+      </w:pPr>
+      <w:rPr>
+        <w:rFonts w:ascii="Wingdings" w:hAnsi="Wingdings" w:hint="default"/>
+        <w:sz w:val="20"/>
+      </w:rPr>
+    </w:lvl>
+    <w:lvl w:ilvl="6" w:tentative="1">
+      <w:start w:val="1"/>
+      <w:numFmt w:val="bullet"/>
+      <w:lvlText w:val=""/>
+      <w:lvlJc w:val="left"/>
+      <w:pPr>
+        <w:tabs>
+          <w:tab w:val="num" w:pos="5040"/>
+        </w:tabs>
+        <w:ind w:left="5040" w:hanging="360"/>
+      </w:pPr>
+      <w:rPr>
+        <w:rFonts w:ascii="Wingdings" w:hAnsi="Wingdings" w:hint="default"/>
+        <w:sz w:val="20"/>
+      </w:rPr>
+    </w:lvl>
+    <w:lvl w:ilvl="7" w:tentative="1">
+      <w:start w:val="1"/>
+      <w:numFmt w:val="bullet"/>
+      <w:lvlText w:val=""/>
+      <w:lvlJc w:val="left"/>
+      <w:pPr>
+        <w:tabs>
+          <w:tab w:val="num" w:pos="5760"/>
+        </w:tabs>
+        <w:ind w:left="5760" w:hanging="360"/>
+      </w:pPr>
+      <w:rPr>
+        <w:rFonts w:ascii="Wingdings" w:hAnsi="Wingdings" w:hint="default"/>
+        <w:sz w:val="20"/>
+      </w:rPr>
+    </w:lvl>
+    <w:lvl w:ilvl="8" w:tentative="1">
+      <w:start w:val="1"/>
+      <w:numFmt w:val="bullet"/>
+      <w:lvlText w:val=""/>
+      <w:lvlJc w:val="left"/>
+      <w:pPr>
+        <w:tabs>
+          <w:tab w:val="num" w:pos="6480"/>
+        </w:tabs>
+        <w:ind w:left="6480" w:hanging="360"/>
+      </w:pPr>
+      <w:rPr>
+        <w:rFonts w:ascii="Wingdings" w:hAnsi="Wingdings" w:hint="default"/>
+        <w:sz w:val="20"/>
+      </w:rPr>
+    </w:lvl>
+  </w:abstractNum>
+  <w:abstractNum w:abstractNumId="2" w15:restartNumberingAfterBreak="0">
+    <w:nsid w:val="572F5BF9"/>
+    <w:multiLevelType w:val="multilevel"/>
+    <w:tmpl w:val="4D1240DC"/>
+    <w:lvl w:ilvl="0">
+      <w:start w:val="1"/>
+      <w:numFmt w:val="bullet"/>
+      <w:lvlText w:val=""/>
+      <w:lvlJc w:val="left"/>
+      <w:pPr>
+        <w:tabs>
+          <w:tab w:val="num" w:pos="720"/>
+        </w:tabs>
+        <w:ind w:left="720" w:hanging="360"/>
+      </w:pPr>
+      <w:rPr>
+        <w:rFonts w:ascii="Symbol" w:hAnsi="Symbol" w:hint="default"/>
+        <w:sz w:val="20"/>
+      </w:rPr>
+    </w:lvl>
+    <w:lvl w:ilvl="1" w:tentative="1">
+      <w:start w:val="1"/>
+      <w:numFmt w:val="bullet"/>
+      <w:lvlText w:val="o"/>
+      <w:lvlJc w:val="left"/>
+      <w:pPr>
+        <w:tabs>
+          <w:tab w:val="num" w:pos="1440"/>
+        </w:tabs>
+        <w:ind w:left="1440" w:hanging="360"/>
+      </w:pPr>
+      <w:rPr>
+        <w:rFonts w:ascii="Courier New" w:hAnsi="Courier New" w:hint="default"/>
+        <w:sz w:val="20"/>
+      </w:rPr>
+    </w:lvl>
+    <w:lvl w:ilvl="2" w:tentative="1">
+      <w:start w:val="1"/>
+      <w:numFmt w:val="bullet"/>
+      <w:lvlText w:val=""/>
+      <w:lvlJc w:val="left"/>
+      <w:pPr>
+        <w:tabs>
+          <w:tab w:val="num" w:pos="2160"/>
+        </w:tabs>
+        <w:ind w:left="2160" w:hanging="360"/>
+      </w:pPr>
+      <w:rPr>
+        <w:rFonts w:ascii="Wingdings" w:hAnsi="Wingdings" w:hint="default"/>
+        <w:sz w:val="20"/>
+      </w:rPr>
+    </w:lvl>
+    <w:lvl w:ilvl="3" w:tentative="1">
+      <w:start w:val="1"/>
+      <w:numFmt w:val="bullet"/>
+      <w:lvlText w:val=""/>
+      <w:lvlJc w:val="left"/>
+      <w:pPr>
+        <w:tabs>
+          <w:tab w:val="num" w:pos="2880"/>
+        </w:tabs>
+        <w:ind w:left="2880" w:hanging="360"/>
+      </w:pPr>
+      <w:rPr>
+        <w:rFonts w:ascii="Wingdings" w:hAnsi="Wingdings" w:hint="default"/>
+        <w:sz w:val="20"/>
+      </w:rPr>
+    </w:lvl>
+    <w:lvl w:ilvl="4" w:tentative="1">
+      <w:start w:val="1"/>
+      <w:numFmt w:val="bullet"/>
+      <w:lvlText w:val=""/>
+      <w:lvlJc w:val="left"/>
+      <w:pPr>
+        <w:tabs>
+          <w:tab w:val="num" w:pos="3600"/>
+        </w:tabs>
+        <w:ind w:left="3600" w:hanging="360"/>
+      </w:pPr>
+      <w:rPr>
+        <w:rFonts w:ascii="Wingdings" w:hAnsi="Wingdings" w:hint="default"/>
+        <w:sz w:val="20"/>
+      </w:rPr>
+    </w:lvl>
+    <w:lvl w:ilvl="5" w:tentative="1">
+      <w:start w:val="1"/>
+      <w:numFmt w:val="bullet"/>
+      <w:lvlText w:val=""/>
+      <w:lvlJc w:val="left"/>
+      <w:pPr>
+        <w:tabs>
+          <w:tab w:val="num" w:pos="4320"/>
+        </w:tabs>
+        <w:ind w:left="4320" w:hanging="360"/>
+      </w:pPr>
+      <w:rPr>
+        <w:rFonts w:ascii="Wingdings" w:hAnsi="Wingdings" w:hint="default"/>
+        <w:sz w:val="20"/>
+      </w:rPr>
+    </w:lvl>
+    <w:lvl w:ilvl="6" w:tentative="1">
+      <w:start w:val="1"/>
+      <w:numFmt w:val="bullet"/>
+      <w:lvlText w:val=""/>
+      <w:lvlJc w:val="left"/>
+      <w:pPr>
+        <w:tabs>
+          <w:tab w:val="num" w:pos="5040"/>
+        </w:tabs>
+        <w:ind w:left="5040" w:hanging="360"/>
+      </w:pPr>
+      <w:rPr>
+        <w:rFonts w:ascii="Wingdings" w:hAnsi="Wingdings" w:hint="default"/>
+        <w:sz w:val="20"/>
+      </w:rPr>
+    </w:lvl>
+    <w:lvl w:ilvl="7" w:tentative="1">
+      <w:start w:val="1"/>
+      <w:numFmt w:val="bullet"/>
+      <w:lvlText w:val=""/>
+      <w:lvlJc w:val="left"/>
+      <w:pPr>
+        <w:tabs>
+          <w:tab w:val="num" w:pos="5760"/>
+        </w:tabs>
+        <w:ind w:left="5760" w:hanging="360"/>
+      </w:pPr>
+      <w:rPr>
+        <w:rFonts w:ascii="Wingdings" w:hAnsi="Wingdings" w:hint="default"/>
+        <w:sz w:val="20"/>
+      </w:rPr>
+    </w:lvl>
+    <w:lvl w:ilvl="8" w:tentative="1">
+      <w:start w:val="1"/>
+      <w:numFmt w:val="bullet"/>
+      <w:lvlText w:val=""/>
+      <w:lvlJc w:val="left"/>
+      <w:pPr>
+        <w:tabs>
+          <w:tab w:val="num" w:pos="6480"/>
+        </w:tabs>
+        <w:ind w:left="6480" w:hanging="360"/>
+      </w:pPr>
+      <w:rPr>
+        <w:rFonts w:ascii="Wingdings" w:hAnsi="Wingdings" w:hint="default"/>
+        <w:sz w:val="20"/>
+      </w:rPr>
+    </w:lvl>
+  </w:abstractNum>
+  <w:abstractNum w:abstractNumId="3" w15:restartNumberingAfterBreak="0">
+    <w:nsid w:val="670A3A68"/>
+    <w:multiLevelType w:val="multilevel"/>
+    <w:tmpl w:val="E054A4A2"/>
+    <w:lvl w:ilvl="0">
+      <w:start w:val="1"/>
+      <w:numFmt w:val="bullet"/>
+      <w:lvlText w:val=""/>
+      <w:lvlJc w:val="left"/>
+      <w:pPr>
+        <w:tabs>
+          <w:tab w:val="num" w:pos="720"/>
+        </w:tabs>
+        <w:ind w:left="720" w:hanging="360"/>
+      </w:pPr>
+      <w:rPr>
+        <w:rFonts w:ascii="Symbol" w:hAnsi="Symbol" w:hint="default"/>
+        <w:sz w:val="20"/>
+      </w:rPr>
+    </w:lvl>
+    <w:lvl w:ilvl="1" w:tentative="1">
+      <w:start w:val="1"/>
+      <w:numFmt w:val="bullet"/>
+      <w:lvlText w:val="o"/>
+      <w:lvlJc w:val="left"/>
+      <w:pPr>
+        <w:tabs>
+          <w:tab w:val="num" w:pos="1440"/>
+        </w:tabs>
+        <w:ind w:left="1440" w:hanging="360"/>
+      </w:pPr>
+      <w:rPr>
+        <w:rFonts w:ascii="Courier New" w:hAnsi="Courier New" w:hint="default"/>
+        <w:sz w:val="20"/>
+      </w:rPr>
+    </w:lvl>
+    <w:lvl w:ilvl="2" w:tentative="1">
+      <w:start w:val="1"/>
+      <w:numFmt w:val="bullet"/>
+      <w:lvlText w:val=""/>
+      <w:lvlJc w:val="left"/>
+      <w:pPr>
+        <w:tabs>
+          <w:tab w:val="num" w:pos="2160"/>
+        </w:tabs>
+        <w:ind w:left="2160" w:hanging="360"/>
+      </w:pPr>
+      <w:rPr>
+        <w:rFonts w:ascii="Wingdings" w:hAnsi="Wingdings" w:hint="default"/>
+        <w:sz w:val="20"/>
+      </w:rPr>
+    </w:lvl>
+    <w:lvl w:ilvl="3" w:tentative="1">
+      <w:start w:val="1"/>
+      <w:numFmt w:val="bullet"/>
+      <w:lvlText w:val=""/>
+      <w:lvlJc w:val="left"/>
+      <w:pPr>
+        <w:tabs>
+          <w:tab w:val="num" w:pos="2880"/>
+        </w:tabs>
+        <w:ind w:left="2880" w:hanging="360"/>
+      </w:pPr>
+      <w:rPr>
+        <w:rFonts w:ascii="Wingdings" w:hAnsi="Wingdings" w:hint="default"/>
+        <w:sz w:val="20"/>
+      </w:rPr>
+    </w:lvl>
+    <w:lvl w:ilvl="4" w:tentative="1">
+      <w:start w:val="1"/>
+      <w:numFmt w:val="bullet"/>
+      <w:lvlText w:val=""/>
+      <w:lvlJc w:val="left"/>
+      <w:pPr>
+        <w:tabs>
+          <w:tab w:val="num" w:pos="3600"/>
+        </w:tabs>
+        <w:ind w:left="3600" w:hanging="360"/>
+      </w:pPr>
+      <w:rPr>
+        <w:rFonts w:ascii="Wingdings" w:hAnsi="Wingdings" w:hint="default"/>
+        <w:sz w:val="20"/>
+      </w:rPr>
+    </w:lvl>
+    <w:lvl w:ilvl="5" w:tentative="1">
+      <w:start w:val="1"/>
+      <w:numFmt w:val="bullet"/>
+      <w:lvlText w:val=""/>
+      <w:lvlJc w:val="left"/>
+      <w:pPr>
+        <w:tabs>
+          <w:tab w:val="num" w:pos="4320"/>
+        </w:tabs>
+        <w:ind w:left="4320" w:hanging="360"/>
+      </w:pPr>
+      <w:rPr>
+        <w:rFonts w:ascii="Wingdings" w:hAnsi="Wingdings" w:hint="default"/>
+        <w:sz w:val="20"/>
+      </w:rPr>
+    </w:lvl>
+    <w:lvl w:ilvl="6" w:tentative="1">
+      <w:start w:val="1"/>
+      <w:numFmt w:val="bullet"/>
+      <w:lvlText w:val=""/>
+      <w:lvlJc w:val="left"/>
+      <w:pPr>
+        <w:tabs>
+          <w:tab w:val="num" w:pos="5040"/>
+        </w:tabs>
+        <w:ind w:left="5040" w:hanging="360"/>
+      </w:pPr>
+      <w:rPr>
+        <w:rFonts w:ascii="Wingdings" w:hAnsi="Wingdings" w:hint="default"/>
+        <w:sz w:val="20"/>
+      </w:rPr>
+    </w:lvl>
+    <w:lvl w:ilvl="7" w:tentative="1">
+      <w:start w:val="1"/>
+      <w:numFmt w:val="bullet"/>
+      <w:lvlText w:val=""/>
+      <w:lvlJc w:val="left"/>
+      <w:pPr>
+        <w:tabs>
+          <w:tab w:val="num" w:pos="5760"/>
+        </w:tabs>
+        <w:ind w:left="5760" w:hanging="360"/>
+      </w:pPr>
+      <w:rPr>
+        <w:rFonts w:ascii="Wingdings" w:hAnsi="Wingdings" w:hint="default"/>
+        <w:sz w:val="20"/>
+      </w:rPr>
+    </w:lvl>
+    <w:lvl w:ilvl="8" w:tentative="1">
+      <w:start w:val="1"/>
+      <w:numFmt w:val="bullet"/>
+      <w:lvlText w:val=""/>
+      <w:lvlJc w:val="left"/>
+      <w:pPr>
+        <w:tabs>
+          <w:tab w:val="num" w:pos="6480"/>
+        </w:tabs>
+        <w:ind w:left="6480" w:hanging="360"/>
+      </w:pPr>
+      <w:rPr>
+        <w:rFonts w:ascii="Wingdings" w:hAnsi="Wingdings" w:hint="default"/>
+        <w:sz w:val="20"/>
+      </w:rPr>
+    </w:lvl>
+  </w:abstractNum>
+  <w:abstractNum w:abstractNumId="4" w15:restartNumberingAfterBreak="0">
     <w:nsid w:val="7CF76313"/>
     <w:multiLevelType w:val="multilevel"/>
     <w:tmpl w:val="4036DC9E"/>
@@ -836,10 +2321,19 @@
     </w:lvl>
   </w:abstractNum>
   <w:num w:numId="1" w16cid:durableId="378088593">
-    <w:abstractNumId w:val="1"/>
+    <w:abstractNumId w:val="4"/>
   </w:num>
   <w:num w:numId="2" w16cid:durableId="645551187">
     <w:abstractNumId w:val="0"/>
+  </w:num>
+  <w:num w:numId="3" w16cid:durableId="858078946">
+    <w:abstractNumId w:val="3"/>
+  </w:num>
+  <w:num w:numId="4" w16cid:durableId="1101605683">
+    <w:abstractNumId w:val="2"/>
+  </w:num>
+  <w:num w:numId="5" w16cid:durableId="1735470801">
+    <w:abstractNumId w:val="1"/>
   </w:num>
 </w:numbering>
 </file>

</xml_diff>

<commit_message>
Add Strategies to Blackjack.Core/Players and Bot Strategy tests. + Namespace changes in program.cs
</commit_message>
<xml_diff>
--- a/Documentation (Danish)/Fremgangsmåde - Refactor.docx
+++ b/Documentation (Danish)/Fremgangsmåde - Refactor.docx
@@ -1326,6 +1326,310 @@
       </w:tr>
       <w:tr>
         <w:trPr>
+          <w:trHeight w:val="601"/>
+        </w:trPr>
+        <w:tc>
+          <w:tcPr>
+            <w:cnfStyle w:val="001000000000" w:firstRow="0" w:lastRow="0" w:firstColumn="1" w:lastColumn="0" w:oddVBand="0" w:evenVBand="0" w:oddHBand="0" w:evenHBand="0" w:firstRowFirstColumn="0" w:firstRowLastColumn="0" w:lastRowFirstColumn="0" w:lastRowLastColumn="0"/>
+            <w:tcW w:w="1852" w:type="dxa"/>
+          </w:tcPr>
+          <w:p>
+            <w:pPr>
+              <w:jc w:val="center"/>
+              <w:rPr>
+                <w:rFonts w:cs="ADLaM Display"/>
+                <w:b w:val="0"/>
+                <w:bCs w:val="0"/>
+              </w:rPr>
+            </w:pPr>
+            <w:r>
+              <w:rPr>
+                <w:rFonts w:cs="ADLaM Display"/>
+              </w:rPr>
+              <w:lastRenderedPageBreak/>
+              <w:t xml:space="preserve">Unit tests og regression </w:t>
+            </w:r>
+          </w:p>
+          <w:p>
+            <w:pPr>
+              <w:jc w:val="center"/>
+              <w:rPr>
+                <w:rFonts w:cs="ADLaM Display"/>
+              </w:rPr>
+            </w:pPr>
+            <w:r>
+              <w:rPr>
+                <w:rFonts w:cs="ADLaM Display"/>
+              </w:rPr>
+              <w:t>(Refactor)</w:t>
+            </w:r>
+          </w:p>
+        </w:tc>
+        <w:tc>
+          <w:tcPr>
+            <w:tcW w:w="7821" w:type="dxa"/>
+          </w:tcPr>
+          <w:p>
+            <w:pPr>
+              <w:jc w:val="center"/>
+              <w:cnfStyle w:val="000000000000" w:firstRow="0" w:lastRow="0" w:firstColumn="0" w:lastColumn="0" w:oddVBand="0" w:evenVBand="0" w:oddHBand="0" w:evenHBand="0" w:firstRowFirstColumn="0" w:firstRowLastColumn="0" w:lastRowFirstColumn="0" w:lastRowLastColumn="0"/>
+              <w:rPr>
+                <w:b/>
+                <w:bCs/>
+                <w:lang w:val="da-DK"/>
+              </w:rPr>
+            </w:pPr>
+            <w:r>
+              <w:rPr>
+                <w:b/>
+                <w:bCs/>
+                <w:lang w:val="da-DK"/>
+              </w:rPr>
+              <w:t xml:space="preserve">Efter refactoren af Core-laget er der implementeret nye unit tests for at validere det opdaterede spilflow. </w:t>
+            </w:r>
+          </w:p>
+          <w:p>
+            <w:pPr>
+              <w:jc w:val="center"/>
+              <w:cnfStyle w:val="000000000000" w:firstRow="0" w:lastRow="0" w:firstColumn="0" w:lastColumn="0" w:oddVBand="0" w:evenVBand="0" w:oddHBand="0" w:evenHBand="0" w:firstRowFirstColumn="0" w:firstRowLastColumn="0" w:lastRowFirstColumn="0" w:lastRowLastColumn="0"/>
+              <w:rPr>
+                <w:b/>
+                <w:bCs/>
+                <w:lang w:val="da-DK"/>
+              </w:rPr>
+            </w:pPr>
+            <w:r>
+              <w:rPr>
+                <w:b/>
+                <w:bCs/>
+                <w:lang w:val="da-DK"/>
+              </w:rPr>
+              <w:t>De oprindelige GameEngine-tests fra V1 blev udfaset, da API’et blev ændret fra single-player til multi-player, og erstattet af en ny testpakke målrettet V2-arkitekturen.</w:t>
+            </w:r>
+          </w:p>
+          <w:p>
+            <w:pPr>
+              <w:jc w:val="center"/>
+              <w:cnfStyle w:val="000000000000" w:firstRow="0" w:lastRow="0" w:firstColumn="0" w:lastColumn="0" w:oddVBand="0" w:evenVBand="0" w:oddHBand="0" w:evenHBand="0" w:firstRowFirstColumn="0" w:firstRowLastColumn="0" w:lastRowFirstColumn="0" w:lastRowLastColumn="0"/>
+              <w:rPr>
+                <w:b/>
+                <w:bCs/>
+                <w:lang w:val="da-DK"/>
+              </w:rPr>
+            </w:pPr>
+            <w:r>
+              <w:rPr>
+                <w:b/>
+                <w:bCs/>
+                <w:lang w:val="da-DK"/>
+              </w:rPr>
+              <w:t xml:space="preserve">Der er oprettet test-strategier i testprojektet (fx AlwaysStand og AlwaysDoubleDown), så GameEngine kan testes deterministisk uden UI-afhængigheder. </w:t>
+            </w:r>
+          </w:p>
+          <w:p>
+            <w:pPr>
+              <w:jc w:val="center"/>
+              <w:cnfStyle w:val="000000000000" w:firstRow="0" w:lastRow="0" w:firstColumn="0" w:lastColumn="0" w:oddVBand="0" w:evenVBand="0" w:oddHBand="0" w:evenHBand="0" w:firstRowFirstColumn="0" w:firstRowLastColumn="0" w:lastRowFirstColumn="0" w:lastRowLastColumn="0"/>
+              <w:rPr>
+                <w:b/>
+                <w:bCs/>
+                <w:lang w:val="da-DK"/>
+              </w:rPr>
+            </w:pPr>
+            <w:r>
+              <w:rPr>
+                <w:b/>
+                <w:bCs/>
+                <w:lang w:val="da-DK"/>
+              </w:rPr>
+              <w:t>Sammen med FakeDeck gør dette det muligt at kontrollere kortrækkefølgen og verificere specifikke scenarier.</w:t>
+            </w:r>
+          </w:p>
+          <w:p>
+            <w:pPr>
+              <w:jc w:val="center"/>
+              <w:cnfStyle w:val="000000000000" w:firstRow="0" w:lastRow="0" w:firstColumn="0" w:lastColumn="0" w:oddVBand="0" w:evenVBand="0" w:oddHBand="0" w:evenHBand="0" w:firstRowFirstColumn="0" w:firstRowLastColumn="0" w:lastRowFirstColumn="0" w:lastRowLastColumn="0"/>
+              <w:rPr>
+                <w:b/>
+                <w:bCs/>
+                <w:lang w:val="da-DK"/>
+              </w:rPr>
+            </w:pPr>
+            <w:r>
+              <w:rPr>
+                <w:b/>
+                <w:bCs/>
+                <w:lang w:val="da-DK"/>
+              </w:rPr>
+              <w:t>De nye tests dækker blandt andet:</w:t>
+            </w:r>
+          </w:p>
+          <w:p>
+            <w:pPr>
+              <w:ind w:left="720"/>
+              <w:cnfStyle w:val="000000000000" w:firstRow="0" w:lastRow="0" w:firstColumn="0" w:lastColumn="0" w:oddVBand="0" w:evenVBand="0" w:oddHBand="0" w:evenHBand="0" w:firstRowFirstColumn="0" w:firstRowLastColumn="0" w:lastRowFirstColumn="0" w:lastRowLastColumn="0"/>
+              <w:rPr>
+                <w:b/>
+                <w:bCs/>
+                <w:lang w:val="da-DK"/>
+              </w:rPr>
+            </w:pPr>
+            <w:r>
+              <w:rPr>
+                <w:b/>
+                <w:bCs/>
+                <w:lang w:val="da-DK"/>
+              </w:rPr>
+              <w:t>Startdeal for flere spillere samt dealer</w:t>
+            </w:r>
+          </w:p>
+          <w:p>
+            <w:pPr>
+              <w:ind w:left="720"/>
+              <w:cnfStyle w:val="000000000000" w:firstRow="0" w:lastRow="0" w:firstColumn="0" w:lastColumn="0" w:oddVBand="0" w:evenVBand="0" w:oddHBand="0" w:evenHBand="0" w:firstRowFirstColumn="0" w:firstRowLastColumn="0" w:lastRowFirstColumn="0" w:lastRowLastColumn="0"/>
+              <w:rPr>
+                <w:b/>
+                <w:bCs/>
+                <w:lang w:val="da-DK"/>
+              </w:rPr>
+            </w:pPr>
+            <w:r>
+              <w:rPr>
+                <w:b/>
+                <w:bCs/>
+                <w:lang w:val="da-DK"/>
+              </w:rPr>
+              <w:t>Dealerens trækregel (minimum 17)</w:t>
+            </w:r>
+          </w:p>
+          <w:p>
+            <w:pPr>
+              <w:ind w:left="720"/>
+              <w:cnfStyle w:val="000000000000" w:firstRow="0" w:lastRow="0" w:firstColumn="0" w:lastColumn="0" w:oddVBand="0" w:evenVBand="0" w:oddHBand="0" w:evenHBand="0" w:firstRowFirstColumn="0" w:firstRowLastColumn="0" w:lastRowFirstColumn="0" w:lastRowLastColumn="0"/>
+              <w:rPr>
+                <w:b/>
+                <w:bCs/>
+                <w:lang w:val="da-DK"/>
+              </w:rPr>
+            </w:pPr>
+            <w:r>
+              <w:rPr>
+                <w:b/>
+                <w:bCs/>
+                <w:lang w:val="da-DK"/>
+              </w:rPr>
+              <w:t>Resultatberegning pr. spiller (win/lose/push)</w:t>
+            </w:r>
+          </w:p>
+          <w:p>
+            <w:pPr>
+              <w:ind w:left="720"/>
+              <w:cnfStyle w:val="000000000000" w:firstRow="0" w:lastRow="0" w:firstColumn="0" w:lastColumn="0" w:oddVBand="0" w:evenVBand="0" w:oddHBand="0" w:evenHBand="0" w:firstRowFirstColumn="0" w:firstRowLastColumn="0" w:lastRowFirstColumn="0" w:lastRowLastColumn="0"/>
+              <w:rPr>
+                <w:b/>
+                <w:bCs/>
+                <w:lang w:val="da-DK"/>
+              </w:rPr>
+            </w:pPr>
+            <w:r>
+              <w:rPr>
+                <w:b/>
+                <w:bCs/>
+                <w:lang w:val="da-DK"/>
+              </w:rPr>
+              <w:t>Opdatering af bankroll ved win, loss og push</w:t>
+            </w:r>
+          </w:p>
+          <w:p>
+            <w:pPr>
+              <w:ind w:left="720"/>
+              <w:cnfStyle w:val="000000000000" w:firstRow="0" w:lastRow="0" w:firstColumn="0" w:lastColumn="0" w:oddVBand="0" w:evenVBand="0" w:oddHBand="0" w:evenHBand="0" w:firstRowFirstColumn="0" w:firstRowLastColumn="0" w:lastRowFirstColumn="0" w:lastRowLastColumn="0"/>
+              <w:rPr>
+                <w:b/>
+                <w:bCs/>
+              </w:rPr>
+            </w:pPr>
+            <w:r>
+              <w:rPr>
+                <w:b/>
+                <w:bCs/>
+              </w:rPr>
+              <w:t>Double down payout (2x bet)</w:t>
+            </w:r>
+          </w:p>
+          <w:p>
+            <w:pPr>
+              <w:ind w:left="720"/>
+              <w:cnfStyle w:val="000000000000" w:firstRow="0" w:lastRow="0" w:firstColumn="0" w:lastColumn="0" w:oddVBand="0" w:evenVBand="0" w:oddHBand="0" w:evenHBand="0" w:firstRowFirstColumn="0" w:firstRowLastColumn="0" w:lastRowFirstColumn="0" w:lastRowLastColumn="0"/>
+              <w:rPr>
+                <w:b/>
+                <w:bCs/>
+                <w:lang w:val="da-DK"/>
+              </w:rPr>
+            </w:pPr>
+            <w:r>
+              <w:rPr>
+                <w:b/>
+                <w:bCs/>
+                <w:lang w:val="da-DK"/>
+              </w:rPr>
+              <w:t>Validering af at runden ikke kan startes uden et sat bet</w:t>
+            </w:r>
+          </w:p>
+          <w:p>
+            <w:pPr>
+              <w:jc w:val="center"/>
+              <w:cnfStyle w:val="000000000000" w:firstRow="0" w:lastRow="0" w:firstColumn="0" w:lastColumn="0" w:oddVBand="0" w:evenVBand="0" w:oddHBand="0" w:evenHBand="0" w:firstRowFirstColumn="0" w:firstRowLastColumn="0" w:lastRowFirstColumn="0" w:lastRowLastColumn="0"/>
+              <w:rPr>
+                <w:b/>
+                <w:bCs/>
+                <w:lang w:val="da-DK"/>
+              </w:rPr>
+            </w:pPr>
+            <w:r>
+              <w:rPr>
+                <w:b/>
+                <w:bCs/>
+                <w:lang w:val="da-DK"/>
+              </w:rPr>
+              <w:t>Eksisterende domain-tests for håndværdi og bust-logik er bevaret og køres fortsat som regressionstests.</w:t>
+            </w:r>
+          </w:p>
+          <w:p>
+            <w:pPr>
+              <w:jc w:val="center"/>
+              <w:cnfStyle w:val="000000000000" w:firstRow="0" w:lastRow="0" w:firstColumn="0" w:lastColumn="0" w:oddVBand="0" w:evenVBand="0" w:oddHBand="0" w:evenHBand="0" w:firstRowFirstColumn="0" w:firstRowLastColumn="0" w:lastRowFirstColumn="0" w:lastRowLastColumn="0"/>
+              <w:rPr>
+                <w:b/>
+                <w:bCs/>
+                <w:lang w:val="da-DK"/>
+              </w:rPr>
+            </w:pPr>
+            <w:r>
+              <w:rPr>
+                <w:b/>
+                <w:bCs/>
+                <w:lang w:val="da-DK"/>
+              </w:rPr>
+              <w:t>Alle tests kører grønt efter refactoren, hvilket bekræfter at den nye multi-player GameEngine, betting-logik og settlement fungerer korrekt.</w:t>
+            </w:r>
+          </w:p>
+          <w:p>
+            <w:pPr>
+              <w:jc w:val="center"/>
+              <w:cnfStyle w:val="000000000000" w:firstRow="0" w:lastRow="0" w:firstColumn="0" w:lastColumn="0" w:oddVBand="0" w:evenVBand="0" w:oddHBand="0" w:evenHBand="0" w:firstRowFirstColumn="0" w:firstRowLastColumn="0" w:lastRowFirstColumn="0" w:lastRowLastColumn="0"/>
+              <w:rPr>
+                <w:b/>
+                <w:bCs/>
+                <w:lang w:val="da-DK"/>
+              </w:rPr>
+            </w:pPr>
+          </w:p>
+        </w:tc>
+      </w:tr>
+      <w:tr>
+        <w:trPr>
+          <w:cnfStyle w:val="000000100000" w:firstRow="0" w:lastRow="0" w:firstColumn="0" w:lastColumn="0" w:oddVBand="0" w:evenVBand="0" w:oddHBand="1" w:evenHBand="0" w:firstRowFirstColumn="0" w:firstRowLastColumn="0" w:lastRowFirstColumn="0" w:lastRowLastColumn="0"/>
           <w:trHeight w:val="601"/>
         </w:trPr>
         <w:tc>
@@ -1576,6 +1880,155 @@
 <file path=word/numbering.xml><?xml version="1.0" encoding="utf-8"?>
 <w:numbering xmlns:wpc="http://schemas.microsoft.com/office/word/2010/wordprocessingCanvas" xmlns:cx="http://schemas.microsoft.com/office/drawing/2014/chartex" xmlns:cx1="http://schemas.microsoft.com/office/drawing/2015/9/8/chartex" xmlns:cx2="http://schemas.microsoft.com/office/drawing/2015/10/21/chartex" xmlns:cx3="http://schemas.microsoft.com/office/drawing/2016/5/9/chartex" xmlns:cx4="http://schemas.microsoft.com/office/drawing/2016/5/10/chartex" xmlns:cx5="http://schemas.microsoft.com/office/drawing/2016/5/11/chartex" xmlns:cx6="http://schemas.microsoft.com/office/drawing/2016/5/12/chartex" xmlns:cx7="http://schemas.microsoft.com/office/drawing/2016/5/13/chartex" xmlns:cx8="http://schemas.microsoft.com/office/drawing/2016/5/14/chartex" xmlns:mc="http://schemas.openxmlformats.org/markup-compatibility/2006" xmlns:aink="http://schemas.microsoft.com/office/drawing/2016/ink" xmlns:am3d="http://schemas.microsoft.com/office/drawing/2017/model3d" xmlns:o="urn:schemas-microsoft-com:office:office" xmlns:oel="http://schemas.microsoft.com/office/2019/extlst" xmlns:r="http://schemas.openxmlformats.org/officeDocument/2006/relationships" xmlns:m="http://schemas.openxmlformats.org/officeDocument/2006/math" xmlns:v="urn:schemas-microsoft-com:vml" xmlns:wp14="http://schemas.microsoft.com/office/word/2010/wordprocessingDrawing" xmlns:wp="http://schemas.openxmlformats.org/drawingml/2006/wordprocessingDrawing" xmlns:w10="urn:schemas-microsoft-com:office:word" xmlns:w="http://schemas.openxmlformats.org/wordprocessingml/2006/main" xmlns:w14="http://schemas.microsoft.com/office/word/2010/wordml" xmlns:w15="http://schemas.microsoft.com/office/word/2012/wordml" xmlns:w16cex="http://schemas.microsoft.com/office/word/2018/wordml/cex" xmlns:w16cid="http://schemas.microsoft.com/office/word/2016/wordml/cid" xmlns:w16="http://schemas.microsoft.com/office/word/2018/wordml" xmlns:w16du="http://schemas.microsoft.com/office/word/2023/wordml/word16du" xmlns:w16sdtdh="http://schemas.microsoft.com/office/word/2020/wordml/sdtdatahash" xmlns:w16sdtfl="http://schemas.microsoft.com/office/word/2024/wordml/sdtformatlock" xmlns:w16se="http://schemas.microsoft.com/office/word/2015/wordml/symex" xmlns:wpg="http://schemas.microsoft.com/office/word/2010/wordprocessingGroup" xmlns:wpi="http://schemas.microsoft.com/office/word/2010/wordprocessingInk" xmlns:wne="http://schemas.microsoft.com/office/word/2006/wordml" xmlns:wps="http://schemas.microsoft.com/office/word/2010/wordprocessingShape" mc:Ignorable="w14 w15 w16se w16cid w16 w16cex w16sdtdh w16sdtfl w16du wp14">
   <w:abstractNum w:abstractNumId="0" w15:restartNumberingAfterBreak="0">
+    <w:nsid w:val="0EBB5FE5"/>
+    <w:multiLevelType w:val="multilevel"/>
+    <w:tmpl w:val="5A5ACC8A"/>
+    <w:lvl w:ilvl="0">
+      <w:start w:val="1"/>
+      <w:numFmt w:val="bullet"/>
+      <w:lvlText w:val=""/>
+      <w:lvlJc w:val="left"/>
+      <w:pPr>
+        <w:tabs>
+          <w:tab w:val="num" w:pos="720"/>
+        </w:tabs>
+        <w:ind w:left="720" w:hanging="360"/>
+      </w:pPr>
+      <w:rPr>
+        <w:rFonts w:ascii="Symbol" w:hAnsi="Symbol" w:hint="default"/>
+        <w:sz w:val="20"/>
+      </w:rPr>
+    </w:lvl>
+    <w:lvl w:ilvl="1" w:tentative="1">
+      <w:start w:val="1"/>
+      <w:numFmt w:val="bullet"/>
+      <w:lvlText w:val="o"/>
+      <w:lvlJc w:val="left"/>
+      <w:pPr>
+        <w:tabs>
+          <w:tab w:val="num" w:pos="1440"/>
+        </w:tabs>
+        <w:ind w:left="1440" w:hanging="360"/>
+      </w:pPr>
+      <w:rPr>
+        <w:rFonts w:ascii="Courier New" w:hAnsi="Courier New" w:hint="default"/>
+        <w:sz w:val="20"/>
+      </w:rPr>
+    </w:lvl>
+    <w:lvl w:ilvl="2" w:tentative="1">
+      <w:start w:val="1"/>
+      <w:numFmt w:val="bullet"/>
+      <w:lvlText w:val=""/>
+      <w:lvlJc w:val="left"/>
+      <w:pPr>
+        <w:tabs>
+          <w:tab w:val="num" w:pos="2160"/>
+        </w:tabs>
+        <w:ind w:left="2160" w:hanging="360"/>
+      </w:pPr>
+      <w:rPr>
+        <w:rFonts w:ascii="Wingdings" w:hAnsi="Wingdings" w:hint="default"/>
+        <w:sz w:val="20"/>
+      </w:rPr>
+    </w:lvl>
+    <w:lvl w:ilvl="3" w:tentative="1">
+      <w:start w:val="1"/>
+      <w:numFmt w:val="bullet"/>
+      <w:lvlText w:val=""/>
+      <w:lvlJc w:val="left"/>
+      <w:pPr>
+        <w:tabs>
+          <w:tab w:val="num" w:pos="2880"/>
+        </w:tabs>
+        <w:ind w:left="2880" w:hanging="360"/>
+      </w:pPr>
+      <w:rPr>
+        <w:rFonts w:ascii="Wingdings" w:hAnsi="Wingdings" w:hint="default"/>
+        <w:sz w:val="20"/>
+      </w:rPr>
+    </w:lvl>
+    <w:lvl w:ilvl="4" w:tentative="1">
+      <w:start w:val="1"/>
+      <w:numFmt w:val="bullet"/>
+      <w:lvlText w:val=""/>
+      <w:lvlJc w:val="left"/>
+      <w:pPr>
+        <w:tabs>
+          <w:tab w:val="num" w:pos="3600"/>
+        </w:tabs>
+        <w:ind w:left="3600" w:hanging="360"/>
+      </w:pPr>
+      <w:rPr>
+        <w:rFonts w:ascii="Wingdings" w:hAnsi="Wingdings" w:hint="default"/>
+        <w:sz w:val="20"/>
+      </w:rPr>
+    </w:lvl>
+    <w:lvl w:ilvl="5" w:tentative="1">
+      <w:start w:val="1"/>
+      <w:numFmt w:val="bullet"/>
+      <w:lvlText w:val=""/>
+      <w:lvlJc w:val="left"/>
+      <w:pPr>
+        <w:tabs>
+          <w:tab w:val="num" w:pos="4320"/>
+        </w:tabs>
+        <w:ind w:left="4320" w:hanging="360"/>
+      </w:pPr>
+      <w:rPr>
+        <w:rFonts w:ascii="Wingdings" w:hAnsi="Wingdings" w:hint="default"/>
+        <w:sz w:val="20"/>
+      </w:rPr>
+    </w:lvl>
+    <w:lvl w:ilvl="6" w:tentative="1">
+      <w:start w:val="1"/>
+      <w:numFmt w:val="bullet"/>
+      <w:lvlText w:val=""/>
+      <w:lvlJc w:val="left"/>
+      <w:pPr>
+        <w:tabs>
+          <w:tab w:val="num" w:pos="5040"/>
+        </w:tabs>
+        <w:ind w:left="5040" w:hanging="360"/>
+      </w:pPr>
+      <w:rPr>
+        <w:rFonts w:ascii="Wingdings" w:hAnsi="Wingdings" w:hint="default"/>
+        <w:sz w:val="20"/>
+      </w:rPr>
+    </w:lvl>
+    <w:lvl w:ilvl="7" w:tentative="1">
+      <w:start w:val="1"/>
+      <w:numFmt w:val="bullet"/>
+      <w:lvlText w:val=""/>
+      <w:lvlJc w:val="left"/>
+      <w:pPr>
+        <w:tabs>
+          <w:tab w:val="num" w:pos="5760"/>
+        </w:tabs>
+        <w:ind w:left="5760" w:hanging="360"/>
+      </w:pPr>
+      <w:rPr>
+        <w:rFonts w:ascii="Wingdings" w:hAnsi="Wingdings" w:hint="default"/>
+        <w:sz w:val="20"/>
+      </w:rPr>
+    </w:lvl>
+    <w:lvl w:ilvl="8" w:tentative="1">
+      <w:start w:val="1"/>
+      <w:numFmt w:val="bullet"/>
+      <w:lvlText w:val=""/>
+      <w:lvlJc w:val="left"/>
+      <w:pPr>
+        <w:tabs>
+          <w:tab w:val="num" w:pos="6480"/>
+        </w:tabs>
+        <w:ind w:left="6480" w:hanging="360"/>
+      </w:pPr>
+      <w:rPr>
+        <w:rFonts w:ascii="Wingdings" w:hAnsi="Wingdings" w:hint="default"/>
+        <w:sz w:val="20"/>
+      </w:rPr>
+    </w:lvl>
+  </w:abstractNum>
+  <w:abstractNum w:abstractNumId="1" w15:restartNumberingAfterBreak="0">
     <w:nsid w:val="1B7A496F"/>
     <w:multiLevelType w:val="multilevel"/>
     <w:tmpl w:val="CD70DD88"/>
@@ -1724,7 +2177,7 @@
       </w:rPr>
     </w:lvl>
   </w:abstractNum>
-  <w:abstractNum w:abstractNumId="1" w15:restartNumberingAfterBreak="0">
+  <w:abstractNum w:abstractNumId="2" w15:restartNumberingAfterBreak="0">
     <w:nsid w:val="563A27D7"/>
     <w:multiLevelType w:val="multilevel"/>
     <w:tmpl w:val="5C906C22"/>
@@ -1873,7 +2326,7 @@
       </w:rPr>
     </w:lvl>
   </w:abstractNum>
-  <w:abstractNum w:abstractNumId="2" w15:restartNumberingAfterBreak="0">
+  <w:abstractNum w:abstractNumId="3" w15:restartNumberingAfterBreak="0">
     <w:nsid w:val="572F5BF9"/>
     <w:multiLevelType w:val="multilevel"/>
     <w:tmpl w:val="4D1240DC"/>
@@ -2022,7 +2475,7 @@
       </w:rPr>
     </w:lvl>
   </w:abstractNum>
-  <w:abstractNum w:abstractNumId="3" w15:restartNumberingAfterBreak="0">
+  <w:abstractNum w:abstractNumId="4" w15:restartNumberingAfterBreak="0">
     <w:nsid w:val="670A3A68"/>
     <w:multiLevelType w:val="multilevel"/>
     <w:tmpl w:val="E054A4A2"/>
@@ -2171,7 +2624,7 @@
       </w:rPr>
     </w:lvl>
   </w:abstractNum>
-  <w:abstractNum w:abstractNumId="4" w15:restartNumberingAfterBreak="0">
+  <w:abstractNum w:abstractNumId="5" w15:restartNumberingAfterBreak="0">
     <w:nsid w:val="7CF76313"/>
     <w:multiLevelType w:val="multilevel"/>
     <w:tmpl w:val="4036DC9E"/>
@@ -2321,19 +2774,22 @@
     </w:lvl>
   </w:abstractNum>
   <w:num w:numId="1" w16cid:durableId="378088593">
+    <w:abstractNumId w:val="5"/>
+  </w:num>
+  <w:num w:numId="2" w16cid:durableId="645551187">
+    <w:abstractNumId w:val="1"/>
+  </w:num>
+  <w:num w:numId="3" w16cid:durableId="858078946">
     <w:abstractNumId w:val="4"/>
   </w:num>
-  <w:num w:numId="2" w16cid:durableId="645551187">
-    <w:abstractNumId w:val="0"/>
-  </w:num>
-  <w:num w:numId="3" w16cid:durableId="858078946">
+  <w:num w:numId="4" w16cid:durableId="1101605683">
     <w:abstractNumId w:val="3"/>
   </w:num>
-  <w:num w:numId="4" w16cid:durableId="1101605683">
+  <w:num w:numId="5" w16cid:durableId="1735470801">
     <w:abstractNumId w:val="2"/>
   </w:num>
-  <w:num w:numId="5" w16cid:durableId="1735470801">
-    <w:abstractNumId w:val="1"/>
+  <w:num w:numId="6" w16cid:durableId="1046639842">
+    <w:abstractNumId w:val="0"/>
   </w:num>
 </w:numbering>
 </file>

</xml_diff>